<commit_message>
fix auth service not connect redis
</commit_message>
<xml_diff>
--- a/Nhom4_KTTKPM_DHKTPM16A.docx
+++ b/Nhom4_KTTKPM_DHKTPM16A.docx
@@ -3169,10 +3169,10 @@
           <w:noProof/>
         </w:rPr>
         <w:drawing>
-          <wp:inline distT="0" distB="0" distL="0" distR="0" wp14:anchorId="4D377DAF" wp14:editId="466D11CB">
-            <wp:extent cx="5943600" cy="2818765"/>
-            <wp:effectExtent l="0" t="0" r="0" b="635"/>
-            <wp:docPr id="1249101305" name="Picture 4" descr="A diagram of a computer&#10;&#10;Description automatically generated"/>
+          <wp:inline distT="0" distB="0" distL="0" distR="0" wp14:anchorId="3086FED5" wp14:editId="35575E55">
+            <wp:extent cx="5943600" cy="2781935"/>
+            <wp:effectExtent l="0" t="0" r="0" b="0"/>
+            <wp:docPr id="435942903" name="Picture 1" descr="A diagram of a computer network&#10;&#10;Description automatically generated with medium confidence"/>
             <wp:cNvGraphicFramePr>
               <a:graphicFrameLocks xmlns:a="http://schemas.openxmlformats.org/drawingml/2006/main" noChangeAspect="1"/>
             </wp:cNvGraphicFramePr>
@@ -3180,7 +3180,7 @@
               <a:graphicData uri="http://schemas.openxmlformats.org/drawingml/2006/picture">
                 <pic:pic xmlns:pic="http://schemas.openxmlformats.org/drawingml/2006/picture">
                   <pic:nvPicPr>
-                    <pic:cNvPr id="1249101305" name="Picture 4" descr="A diagram of a computer&#10;&#10;Description automatically generated"/>
+                    <pic:cNvPr id="435942903" name="Picture 1" descr="A diagram of a computer network&#10;&#10;Description automatically generated with medium confidence"/>
                     <pic:cNvPicPr>
                       <a:picLocks noChangeAspect="1" noChangeArrowheads="1"/>
                     </pic:cNvPicPr>
@@ -3201,7 +3201,7 @@
                   <pic:spPr bwMode="auto">
                     <a:xfrm>
                       <a:off x="0" y="0"/>
-                      <a:ext cx="5943600" cy="2818765"/>
+                      <a:ext cx="5943600" cy="2781935"/>
                     </a:xfrm>
                     <a:prstGeom prst="rect">
                       <a:avLst/>
@@ -9120,10 +9120,10 @@
         </w:rPr>
         <w:lastRenderedPageBreak/>
         <w:drawing>
-          <wp:inline distT="0" distB="0" distL="0" distR="0" wp14:anchorId="0DB5CD50" wp14:editId="4C928B3E">
-            <wp:extent cx="5943600" cy="3743325"/>
-            <wp:effectExtent l="0" t="0" r="0" b="9525"/>
-            <wp:docPr id="1666933574" name="Picture 1" descr="A screenshot of a computer&#10;&#10;Description automatically generated"/>
+          <wp:inline distT="0" distB="0" distL="0" distR="0" wp14:anchorId="71F7951D" wp14:editId="485C6494">
+            <wp:extent cx="5943600" cy="2618105"/>
+            <wp:effectExtent l="0" t="0" r="0" b="0"/>
+            <wp:docPr id="1449952671" name="Picture 2" descr="A screenshot of a computer&#10;&#10;Description automatically generated"/>
             <wp:cNvGraphicFramePr>
               <a:graphicFrameLocks xmlns:a="http://schemas.openxmlformats.org/drawingml/2006/main" noChangeAspect="1"/>
             </wp:cNvGraphicFramePr>
@@ -9131,7 +9131,7 @@
               <a:graphicData uri="http://schemas.openxmlformats.org/drawingml/2006/picture">
                 <pic:pic xmlns:pic="http://schemas.openxmlformats.org/drawingml/2006/picture">
                   <pic:nvPicPr>
-                    <pic:cNvPr id="1666933574" name="Picture 1" descr="A screenshot of a computer&#10;&#10;Description automatically generated"/>
+                    <pic:cNvPr id="1449952671" name="Picture 2" descr="A screenshot of a computer&#10;&#10;Description automatically generated"/>
                     <pic:cNvPicPr>
                       <a:picLocks noChangeAspect="1" noChangeArrowheads="1"/>
                     </pic:cNvPicPr>
@@ -9152,7 +9152,7 @@
                   <pic:spPr bwMode="auto">
                     <a:xfrm>
                       <a:off x="0" y="0"/>
-                      <a:ext cx="5943600" cy="3743325"/>
+                      <a:ext cx="5943600" cy="2618105"/>
                     </a:xfrm>
                     <a:prstGeom prst="rect">
                       <a:avLst/>
@@ -9484,7 +9484,7 @@
         </w:rPr>
         <w:lastRenderedPageBreak/>
         <w:drawing>
-          <wp:inline distT="0" distB="0" distL="0" distR="0" wp14:anchorId="1758FA40" wp14:editId="3B3692FB">
+          <wp:inline distT="0" distB="0" distL="0" distR="0" wp14:anchorId="1758FA40" wp14:editId="71D93872">
             <wp:extent cx="5943600" cy="4176395"/>
             <wp:effectExtent l="0" t="0" r="0" b="0"/>
             <wp:docPr id="1552975970" name="Picture 13" descr="A screenshot of a computer&#10;&#10;Description automatically generated"/>
@@ -9554,7 +9554,7 @@
           <w:noProof/>
         </w:rPr>
         <w:drawing>
-          <wp:inline distT="0" distB="0" distL="0" distR="0" wp14:anchorId="5AD54172" wp14:editId="265F907B">
+          <wp:inline distT="0" distB="0" distL="0" distR="0" wp14:anchorId="5AD54172" wp14:editId="2DCECE9D">
             <wp:extent cx="5943600" cy="2968625"/>
             <wp:effectExtent l="0" t="0" r="0" b="3175"/>
             <wp:docPr id="1328765256" name="Picture 14"/>
@@ -12949,10 +12949,6 @@
 </file>
 
 <file path=customXml/item1.xml><?xml version="1.0" encoding="utf-8"?>
-<b:Sources xmlns:b="http://schemas.openxmlformats.org/officeDocument/2006/bibliography" xmlns="http://schemas.openxmlformats.org/officeDocument/2006/bibliography" SelectedStyle="\APASixthEditionOfficeOnline.xsl" StyleName="APA" Version="6"/>
-</file>
-
-<file path=customXml/item2.xml><?xml version="1.0" encoding="utf-8"?>
 <ct:contentTypeSchema xmlns:ct="http://schemas.microsoft.com/office/2006/metadata/contentType" xmlns:ma="http://schemas.microsoft.com/office/2006/metadata/properties/metaAttributes" ct:_="" ma:_="" ma:contentTypeName="Document" ma:contentTypeID="0x01010010C5E92CC5640E4B8224A3F6C836953F" ma:contentTypeVersion="8" ma:contentTypeDescription="Create a new document." ma:contentTypeScope="" ma:versionID="950dff50a8ad7c4a2be49b47c5c5a274">
   <xsd:schema xmlns:xsd="http://www.w3.org/2001/XMLSchema" xmlns:xs="http://www.w3.org/2001/XMLSchema" xmlns:p="http://schemas.microsoft.com/office/2006/metadata/properties" xmlns:ns3="3f807d89-6a42-4172-a603-ecd59c6dd936" targetNamespace="http://schemas.microsoft.com/office/2006/metadata/properties" ma:root="true" ma:fieldsID="2af4b4e24eac8ebf0a343a153e7fee7f" ns3:_="">
     <xsd:import namespace="3f807d89-6a42-4172-a603-ecd59c6dd936"/>
@@ -13122,7 +13118,19 @@
 </ct:contentTypeSchema>
 </file>
 
+<file path=customXml/item2.xml><?xml version="1.0" encoding="utf-8"?>
+<b:Sources xmlns:b="http://schemas.openxmlformats.org/officeDocument/2006/bibliography" xmlns="http://schemas.openxmlformats.org/officeDocument/2006/bibliography" SelectedStyle="\APASixthEditionOfficeOnline.xsl" StyleName="APA" Version="6"/>
+</file>
+
 <file path=customXml/item3.xml><?xml version="1.0" encoding="utf-8"?>
+<p:properties xmlns:p="http://schemas.microsoft.com/office/2006/metadata/properties" xmlns:xsi="http://www.w3.org/2001/XMLSchema-instance" xmlns:pc="http://schemas.microsoft.com/office/infopath/2007/PartnerControls">
+  <documentManagement>
+    <_activity xmlns="3f807d89-6a42-4172-a603-ecd59c6dd936" xsi:nil="true"/>
+  </documentManagement>
+</p:properties>
+</file>
+
+<file path=customXml/item4.xml><?xml version="1.0" encoding="utf-8"?>
 <?mso-contentType ?>
 <FormTemplates xmlns="http://schemas.microsoft.com/sharepoint/v3/contenttype/forms">
   <Display>DocumentLibraryForm</Display>
@@ -13131,23 +13139,7 @@
 </FormTemplates>
 </file>
 
-<file path=customXml/item4.xml><?xml version="1.0" encoding="utf-8"?>
-<p:properties xmlns:p="http://schemas.microsoft.com/office/2006/metadata/properties" xmlns:xsi="http://www.w3.org/2001/XMLSchema-instance" xmlns:pc="http://schemas.microsoft.com/office/infopath/2007/PartnerControls">
-  <documentManagement>
-    <_activity xmlns="3f807d89-6a42-4172-a603-ecd59c6dd936" xsi:nil="true"/>
-  </documentManagement>
-</p:properties>
-</file>
-
 <file path=customXml/itemProps1.xml><?xml version="1.0" encoding="utf-8"?>
-<ds:datastoreItem xmlns:ds="http://schemas.openxmlformats.org/officeDocument/2006/customXml" ds:itemID="{FF691732-0E06-4D97-9108-C78FA99E6C72}">
-  <ds:schemaRefs>
-    <ds:schemaRef ds:uri="http://schemas.openxmlformats.org/officeDocument/2006/bibliography"/>
-  </ds:schemaRefs>
-</ds:datastoreItem>
-</file>
-
-<file path=customXml/itemProps2.xml><?xml version="1.0" encoding="utf-8"?>
 <ds:datastoreItem xmlns:ds="http://schemas.openxmlformats.org/officeDocument/2006/customXml" ds:itemID="{529CACB0-411B-42C6-95F2-4B8B0B0D7AC7}">
   <ds:schemaRefs>
     <ds:schemaRef ds:uri="http://schemas.microsoft.com/office/2006/metadata/contentType"/>
@@ -13165,15 +13157,15 @@
 </ds:datastoreItem>
 </file>
 
-<file path=customXml/itemProps3.xml><?xml version="1.0" encoding="utf-8"?>
-<ds:datastoreItem xmlns:ds="http://schemas.openxmlformats.org/officeDocument/2006/customXml" ds:itemID="{351C67E6-42E6-4E2F-A6DE-02D622FB774C}">
+<file path=customXml/itemProps2.xml><?xml version="1.0" encoding="utf-8"?>
+<ds:datastoreItem xmlns:ds="http://schemas.openxmlformats.org/officeDocument/2006/customXml" ds:itemID="{FF691732-0E06-4D97-9108-C78FA99E6C72}">
   <ds:schemaRefs>
-    <ds:schemaRef ds:uri="http://schemas.microsoft.com/sharepoint/v3/contenttype/forms"/>
+    <ds:schemaRef ds:uri="http://schemas.openxmlformats.org/officeDocument/2006/bibliography"/>
   </ds:schemaRefs>
 </ds:datastoreItem>
 </file>
 
-<file path=customXml/itemProps4.xml><?xml version="1.0" encoding="utf-8"?>
+<file path=customXml/itemProps3.xml><?xml version="1.0" encoding="utf-8"?>
 <ds:datastoreItem xmlns:ds="http://schemas.openxmlformats.org/officeDocument/2006/customXml" ds:itemID="{F52332B3-F858-4133-B0C8-314B298A281E}">
   <ds:schemaRefs>
     <ds:schemaRef ds:uri="http://schemas.microsoft.com/office/2006/metadata/properties"/>
@@ -13181,4 +13173,12 @@
     <ds:schemaRef ds:uri="3f807d89-6a42-4172-a603-ecd59c6dd936"/>
   </ds:schemaRefs>
 </ds:datastoreItem>
+</file>
+
+<file path=customXml/itemProps4.xml><?xml version="1.0" encoding="utf-8"?>
+<ds:datastoreItem xmlns:ds="http://schemas.openxmlformats.org/officeDocument/2006/customXml" ds:itemID="{351C67E6-42E6-4E2F-A6DE-02D622FB774C}">
+  <ds:schemaRefs>
+    <ds:schemaRef ds:uri="http://schemas.microsoft.com/sharepoint/v3/contenttype/forms"/>
+  </ds:schemaRefs>
+</ds:datastoreItem>
 </file>
</xml_diff>